<commit_message>
3.10 Step 2: Blank App is for Windows 8 only. In Windows 10 choose WPF Application. SRC: http://stackoverflow.com/questions/32767649/how-to-open-a-blank-app-xaml-in-todays-visual-studio-c-sharp
</commit_message>
<xml_diff>
--- a/Complimentary Course Content/Module3/Labs/Module 3 Lesson 10 UWP Lab.docx
+++ b/Complimentary Course Content/Module3/Labs/Module 3 Lesson 10 UWP Lab.docx
@@ -14,6 +14,7 @@
           <w:szCs w:val="56"/>
         </w:rPr>
       </w:pPr>
+      <w:proofErr w:type="spellStart"/>
       <w:r>
         <w:rPr>
           <w:rFonts w:ascii="Segoe UI" w:eastAsia="Times New Roman" w:hAnsi="Segoe UI" w:cs="Segoe UI"/>
@@ -22,7 +23,18 @@
           <w:sz w:val="56"/>
           <w:szCs w:val="56"/>
         </w:rPr>
-        <w:t xml:space="preserve">Xamarin Fundamentals: </w:t>
+        <w:t>Xamarin</w:t>
+      </w:r>
+      <w:proofErr w:type="spellEnd"/>
+      <w:r>
+        <w:rPr>
+          <w:rFonts w:ascii="Segoe UI" w:eastAsia="Times New Roman" w:hAnsi="Segoe UI" w:cs="Segoe UI"/>
+          <w:spacing w:val="-10"/>
+          <w:kern w:val="28"/>
+          <w:sz w:val="56"/>
+          <w:szCs w:val="56"/>
+        </w:rPr>
+        <w:t xml:space="preserve"> Fundamentals: </w:t>
       </w:r>
     </w:p>
     <w:p>
@@ -69,6 +81,7 @@
         </w:rPr>
         <w:br/>
       </w:r>
+      <w:proofErr w:type="spellStart"/>
       <w:r>
         <w:rPr>
           <w:rFonts w:ascii="Segoe UI" w:eastAsia="Times New Roman" w:hAnsi="Segoe UI" w:cs="Segoe UI"/>
@@ -77,7 +90,18 @@
           <w:sz w:val="56"/>
           <w:szCs w:val="56"/>
         </w:rPr>
-        <w:t>Xamarin.Forms UWP</w:t>
+        <w:t>Xamarin.Forms</w:t>
+      </w:r>
+      <w:proofErr w:type="spellEnd"/>
+      <w:r>
+        <w:rPr>
+          <w:rFonts w:ascii="Segoe UI" w:eastAsia="Times New Roman" w:hAnsi="Segoe UI" w:cs="Segoe UI"/>
+          <w:spacing w:val="-10"/>
+          <w:kern w:val="28"/>
+          <w:sz w:val="56"/>
+          <w:szCs w:val="56"/>
+        </w:rPr>
+        <w:t xml:space="preserve"> UWP</w:t>
       </w:r>
       <w:r>
         <w:rPr>
@@ -167,14 +191,32 @@
           <w:sz w:val="24"/>
           <w:szCs w:val="24"/>
         </w:rPr>
-        <w:t xml:space="preserve"> with UWP as the startup project. A Xamarin.Forms solution created with the Windows 10 SDK installed on the machine should automatically include a UWP project. Use </w:t>
-      </w:r>
+        <w:t xml:space="preserve"> with UWP as the startup project. A </w:t>
+      </w:r>
+      <w:proofErr w:type="spellStart"/>
       <w:r>
         <w:rPr>
           <w:iCs/>
           <w:sz w:val="24"/>
           <w:szCs w:val="24"/>
         </w:rPr>
+        <w:t>Xamarin.Forms</w:t>
+      </w:r>
+      <w:proofErr w:type="spellEnd"/>
+      <w:r>
+        <w:rPr>
+          <w:iCs/>
+          <w:sz w:val="24"/>
+          <w:szCs w:val="24"/>
+        </w:rPr>
+        <w:t xml:space="preserve"> solution created with the Windows 10 SDK installed on the machine should automatically include a UWP project. Use </w:t>
+      </w:r>
+      <w:r>
+        <w:rPr>
+          <w:iCs/>
+          <w:sz w:val="24"/>
+          <w:szCs w:val="24"/>
+        </w:rPr>
         <w:t>this Lab</w:t>
       </w:r>
       <w:r>
@@ -183,7 +225,25 @@
           <w:sz w:val="24"/>
           <w:szCs w:val="24"/>
         </w:rPr>
-        <w:t xml:space="preserve"> when your existing Xamarin.Forms solution doesn’t have a UWP project</w:t>
+        <w:t xml:space="preserve"> when your existing </w:t>
+      </w:r>
+      <w:proofErr w:type="spellStart"/>
+      <w:r>
+        <w:rPr>
+          <w:iCs/>
+          <w:sz w:val="24"/>
+          <w:szCs w:val="24"/>
+        </w:rPr>
+        <w:t>Xamarin.Forms</w:t>
+      </w:r>
+      <w:proofErr w:type="spellEnd"/>
+      <w:r>
+        <w:rPr>
+          <w:iCs/>
+          <w:sz w:val="24"/>
+          <w:szCs w:val="24"/>
+        </w:rPr>
+        <w:t xml:space="preserve"> solution doesn’t have a UWP project</w:t>
       </w:r>
       <w:r>
         <w:rPr>
@@ -267,7 +327,25 @@
           <w:color w:val="000000"/>
           <w:sz w:val="24"/>
         </w:rPr>
-        <w:t>Create and run a Universal Windows Platform (UWP) project in your Xamarin.Forms solution.</w:t>
+        <w:t xml:space="preserve">Create and run a Universal Windows Platform (UWP) project in your </w:t>
+      </w:r>
+      <w:proofErr w:type="spellStart"/>
+      <w:r>
+        <w:rPr>
+          <w:rFonts w:ascii="Segoe UI" w:eastAsia="Calibri" w:hAnsi="Segoe UI" w:cs="Segoe UI"/>
+          <w:color w:val="000000"/>
+          <w:sz w:val="24"/>
+        </w:rPr>
+        <w:t>Xamarin.Forms</w:t>
+      </w:r>
+      <w:proofErr w:type="spellEnd"/>
+      <w:r>
+        <w:rPr>
+          <w:rFonts w:ascii="Segoe UI" w:eastAsia="Calibri" w:hAnsi="Segoe UI" w:cs="Segoe UI"/>
+          <w:color w:val="000000"/>
+          <w:sz w:val="24"/>
+        </w:rPr>
+        <w:t xml:space="preserve"> solution.</w:t>
       </w:r>
     </w:p>
     <w:p>
@@ -362,25 +440,7 @@
             <w:sz w:val="24"/>
             <w:szCs w:val="24"/>
           </w:rPr>
-          <w:t>esson</w:t>
-        </w:r>
-        <w:r>
-          <w:rPr>
-            <w:rStyle w:val="Hyperlink"/>
-            <w:iCs/>
-            <w:sz w:val="24"/>
-            <w:szCs w:val="24"/>
-          </w:rPr>
-          <w:t xml:space="preserve"> </w:t>
-        </w:r>
-        <w:r>
-          <w:rPr>
-            <w:rStyle w:val="Hyperlink"/>
-            <w:iCs/>
-            <w:sz w:val="24"/>
-            <w:szCs w:val="24"/>
-          </w:rPr>
-          <w:t>9 Lab</w:t>
+          <w:t>esson 9 Lab</w:t>
         </w:r>
       </w:hyperlink>
       <w:r>
@@ -475,13 +535,23 @@
           <w:szCs w:val="24"/>
         </w:rPr>
       </w:pPr>
+      <w:proofErr w:type="spellStart"/>
       <w:r>
         <w:rPr>
           <w:iCs/>
           <w:sz w:val="24"/>
           <w:szCs w:val="24"/>
         </w:rPr>
-        <w:t>Xamarin.Forms 2.1+</w:t>
+        <w:t>Xamarin.Forms</w:t>
+      </w:r>
+      <w:proofErr w:type="spellEnd"/>
+      <w:r>
+        <w:rPr>
+          <w:iCs/>
+          <w:sz w:val="24"/>
+          <w:szCs w:val="24"/>
+        </w:rPr>
+        <w:t xml:space="preserve"> 2.1+</w:t>
       </w:r>
     </w:p>
     <w:p>
@@ -650,7 +720,25 @@
           <w:color w:val="000000" w:themeColor="text1"/>
           <w:shd w:val="clear" w:color="auto" w:fill="FFFFFF"/>
         </w:rPr>
-        <w:t>In Visual Studio’s NuGet Package Manager</w:t>
+        <w:t xml:space="preserve">In Visual Studio’s </w:t>
+      </w:r>
+      <w:proofErr w:type="spellStart"/>
+      <w:r>
+        <w:rPr>
+          <w:rFonts w:ascii="Segoe UI" w:hAnsi="Segoe UI" w:cs="Segoe UI"/>
+          <w:color w:val="000000" w:themeColor="text1"/>
+          <w:shd w:val="clear" w:color="auto" w:fill="FFFFFF"/>
+        </w:rPr>
+        <w:t>NuGet</w:t>
+      </w:r>
+      <w:proofErr w:type="spellEnd"/>
+      <w:r>
+        <w:rPr>
+          <w:rFonts w:ascii="Segoe UI" w:hAnsi="Segoe UI" w:cs="Segoe UI"/>
+          <w:color w:val="000000" w:themeColor="text1"/>
+          <w:shd w:val="clear" w:color="auto" w:fill="FFFFFF"/>
+        </w:rPr>
+        <w:t xml:space="preserve"> Package Manager</w:t>
       </w:r>
       <w:r>
         <w:rPr>
@@ -667,7 +755,43 @@
           <w:color w:val="000000" w:themeColor="text1"/>
           <w:shd w:val="clear" w:color="auto" w:fill="FFFFFF"/>
         </w:rPr>
-        <w:t>elect the “Upgrade available” filter and update all of your NuGets to Xamarin.Forms 2.0.</w:t>
+        <w:t xml:space="preserve">elect the “Upgrade available” filter and update all of your </w:t>
+      </w:r>
+      <w:proofErr w:type="spellStart"/>
+      <w:r>
+        <w:rPr>
+          <w:rFonts w:ascii="Segoe UI" w:hAnsi="Segoe UI" w:cs="Segoe UI"/>
+          <w:color w:val="000000" w:themeColor="text1"/>
+          <w:shd w:val="clear" w:color="auto" w:fill="FFFFFF"/>
+        </w:rPr>
+        <w:t>NuGets</w:t>
+      </w:r>
+      <w:proofErr w:type="spellEnd"/>
+      <w:r>
+        <w:rPr>
+          <w:rFonts w:ascii="Segoe UI" w:hAnsi="Segoe UI" w:cs="Segoe UI"/>
+          <w:color w:val="000000" w:themeColor="text1"/>
+          <w:shd w:val="clear" w:color="auto" w:fill="FFFFFF"/>
+        </w:rPr>
+        <w:t xml:space="preserve"> to </w:t>
+      </w:r>
+      <w:proofErr w:type="spellStart"/>
+      <w:r>
+        <w:rPr>
+          <w:rFonts w:ascii="Segoe UI" w:hAnsi="Segoe UI" w:cs="Segoe UI"/>
+          <w:color w:val="000000" w:themeColor="text1"/>
+          <w:shd w:val="clear" w:color="auto" w:fill="FFFFFF"/>
+        </w:rPr>
+        <w:t>Xamarin.Forms</w:t>
+      </w:r>
+      <w:proofErr w:type="spellEnd"/>
+      <w:r>
+        <w:rPr>
+          <w:rFonts w:ascii="Segoe UI" w:hAnsi="Segoe UI" w:cs="Segoe UI"/>
+          <w:color w:val="000000" w:themeColor="text1"/>
+          <w:shd w:val="clear" w:color="auto" w:fill="FFFFFF"/>
+        </w:rPr>
+        <w:t xml:space="preserve"> 2.0.</w:t>
       </w:r>
     </w:p>
     <w:p>
@@ -723,8 +847,32 @@
         </w:rPr>
         <w:t xml:space="preserve"> </w:t>
       </w:r>
-      <w:bookmarkStart w:id="0" w:name="_GoBack"/>
-      <w:bookmarkEnd w:id="0"/>
+      <w:r>
+        <w:rPr>
+          <w:sz w:val="24"/>
+          <w:szCs w:val="24"/>
+        </w:rPr>
+        <w:t xml:space="preserve">WPF Application </w:t>
+      </w:r>
+    </w:p>
+    <w:p>
+      <w:pPr>
+        <w:numPr>
+          <w:ilvl w:val="1"/>
+          <w:numId w:val="2"/>
+        </w:numPr>
+        <w:rPr>
+          <w:sz w:val="24"/>
+          <w:szCs w:val="24"/>
+        </w:rPr>
+      </w:pPr>
+      <w:r>
+        <w:rPr>
+          <w:sz w:val="24"/>
+          <w:szCs w:val="24"/>
+        </w:rPr>
+        <w:t xml:space="preserve">If you have Windows 8 it will be called </w:t>
+      </w:r>
       <w:r>
         <w:rPr>
           <w:sz w:val="24"/>
@@ -1030,14 +1178,55 @@
           <w:sz w:val="24"/>
           <w:szCs w:val="24"/>
         </w:rPr>
-        <w:t>Manage NuGet Packages... and ad</w:t>
-      </w:r>
-      <w:r>
-        <w:rPr>
-          <w:sz w:val="24"/>
-          <w:szCs w:val="24"/>
-        </w:rPr>
-        <w:t>d the Xamarin.Forms 2.0 package</w:t>
+        <w:t xml:space="preserve">Manage </w:t>
+      </w:r>
+      <w:proofErr w:type="spellStart"/>
+      <w:r>
+        <w:rPr>
+          <w:sz w:val="24"/>
+          <w:szCs w:val="24"/>
+        </w:rPr>
+        <w:t>NuGet</w:t>
+      </w:r>
+      <w:proofErr w:type="spellEnd"/>
+      <w:r>
+        <w:rPr>
+          <w:sz w:val="24"/>
+          <w:szCs w:val="24"/>
+        </w:rPr>
+        <w:t xml:space="preserve"> Packages... and</w:t>
+      </w:r>
+      <w:r>
+        <w:rPr>
+          <w:sz w:val="24"/>
+          <w:szCs w:val="24"/>
+        </w:rPr>
+        <w:t xml:space="preserve"> search for, add, and install</w:t>
+      </w:r>
+      <w:bookmarkStart w:id="0" w:name="_GoBack"/>
+      <w:bookmarkEnd w:id="0"/>
+      <w:r>
+        <w:rPr>
+          <w:sz w:val="24"/>
+          <w:szCs w:val="24"/>
+        </w:rPr>
+        <w:t xml:space="preserve"> the </w:t>
+      </w:r>
+      <w:proofErr w:type="spellStart"/>
+      <w:r>
+        <w:rPr>
+          <w:sz w:val="24"/>
+          <w:szCs w:val="24"/>
+        </w:rPr>
+        <w:t>Xamarin.Forms</w:t>
+      </w:r>
+      <w:proofErr w:type="spellEnd"/>
+      <w:r>
+        <w:rPr>
+          <w:sz w:val="24"/>
+          <w:szCs w:val="24"/>
+        </w:rPr>
+        <w:t xml:space="preserve"> 2.0 package</w:t>
       </w:r>
     </w:p>
     <w:p>
@@ -1239,7 +1428,23 @@
           <w:sz w:val="24"/>
           <w:szCs w:val="24"/>
         </w:rPr>
-        <w:t>Add &gt; Reference and create a project reference to the Xamarin.Forms application project (PCL or Shared Project)</w:t>
+        <w:t xml:space="preserve">Add &gt; Reference and create a project reference to the </w:t>
+      </w:r>
+      <w:proofErr w:type="spellStart"/>
+      <w:r>
+        <w:rPr>
+          <w:sz w:val="24"/>
+          <w:szCs w:val="24"/>
+        </w:rPr>
+        <w:t>Xamarin.Forms</w:t>
+      </w:r>
+      <w:proofErr w:type="spellEnd"/>
+      <w:r>
+        <w:rPr>
+          <w:sz w:val="24"/>
+          <w:szCs w:val="24"/>
+        </w:rPr>
+        <w:t xml:space="preserve"> application project (PCL or Shared Project)</w:t>
       </w:r>
     </w:p>
     <w:p>
@@ -1326,7 +1531,39 @@
           <w:sz w:val="24"/>
           <w:szCs w:val="24"/>
         </w:rPr>
-        <w:t xml:space="preserve">In App.xaml.cs OnLaunched method, </w:t>
+        <w:t xml:space="preserve">In </w:t>
+      </w:r>
+      <w:proofErr w:type="spellStart"/>
+      <w:r>
+        <w:rPr>
+          <w:sz w:val="24"/>
+          <w:szCs w:val="24"/>
+        </w:rPr>
+        <w:t>App.xaml.cs</w:t>
+      </w:r>
+      <w:proofErr w:type="spellEnd"/>
+      <w:r>
+        <w:rPr>
+          <w:sz w:val="24"/>
+          <w:szCs w:val="24"/>
+        </w:rPr>
+        <w:t xml:space="preserve"> </w:t>
+      </w:r>
+      <w:proofErr w:type="spellStart"/>
+      <w:r>
+        <w:rPr>
+          <w:sz w:val="24"/>
+          <w:szCs w:val="24"/>
+        </w:rPr>
+        <w:t>OnLaunched</w:t>
+      </w:r>
+      <w:proofErr w:type="spellEnd"/>
+      <w:r>
+        <w:rPr>
+          <w:sz w:val="24"/>
+          <w:szCs w:val="24"/>
+        </w:rPr>
+        <w:t xml:space="preserve"> method, </w:t>
       </w:r>
       <w:r>
         <w:rPr>
@@ -1391,7 +1628,23 @@
           <w:sz w:val="24"/>
           <w:szCs w:val="24"/>
         </w:rPr>
-        <w:t>dd this Init statement:</w:t>
+        <w:t xml:space="preserve">dd this </w:t>
+      </w:r>
+      <w:proofErr w:type="spellStart"/>
+      <w:r>
+        <w:rPr>
+          <w:sz w:val="24"/>
+          <w:szCs w:val="24"/>
+        </w:rPr>
+        <w:t>Init</w:t>
+      </w:r>
+      <w:proofErr w:type="spellEnd"/>
+      <w:r>
+        <w:rPr>
+          <w:sz w:val="24"/>
+          <w:szCs w:val="24"/>
+        </w:rPr>
+        <w:t xml:space="preserve"> statement:</w:t>
       </w:r>
     </w:p>
     <w:p>
@@ -1437,8 +1690,49 @@
           <w:sz w:val="24"/>
           <w:szCs w:val="24"/>
         </w:rPr>
-        <w:t>In MainPage.xaml, add a new xmlns entry for Xamarin.Forms.Platform.UWP</w:t>
-      </w:r>
+        <w:t xml:space="preserve">In </w:t>
+      </w:r>
+      <w:proofErr w:type="spellStart"/>
+      <w:r>
+        <w:rPr>
+          <w:sz w:val="24"/>
+          <w:szCs w:val="24"/>
+        </w:rPr>
+        <w:t>MainPage.xaml</w:t>
+      </w:r>
+      <w:proofErr w:type="spellEnd"/>
+      <w:r>
+        <w:rPr>
+          <w:sz w:val="24"/>
+          <w:szCs w:val="24"/>
+        </w:rPr>
+        <w:t xml:space="preserve">, add a new </w:t>
+      </w:r>
+      <w:proofErr w:type="spellStart"/>
+      <w:r>
+        <w:rPr>
+          <w:sz w:val="24"/>
+          <w:szCs w:val="24"/>
+        </w:rPr>
+        <w:t>xmlns</w:t>
+      </w:r>
+      <w:proofErr w:type="spellEnd"/>
+      <w:r>
+        <w:rPr>
+          <w:sz w:val="24"/>
+          <w:szCs w:val="24"/>
+        </w:rPr>
+        <w:t xml:space="preserve"> entry for </w:t>
+      </w:r>
+      <w:proofErr w:type="spellStart"/>
+      <w:r>
+        <w:rPr>
+          <w:sz w:val="24"/>
+          <w:szCs w:val="24"/>
+        </w:rPr>
+        <w:t>Xamarin.Forms.Platform.UWP</w:t>
+      </w:r>
+      <w:proofErr w:type="spellEnd"/>
     </w:p>
     <w:p>
       <w:pPr>
@@ -1489,7 +1783,39 @@
           <w:sz w:val="24"/>
           <w:szCs w:val="24"/>
         </w:rPr>
-        <w:t>In MainPage.xaml, change the root element &lt;Page to &lt;forms:WindowsPage:</w:t>
+        <w:t xml:space="preserve">In </w:t>
+      </w:r>
+      <w:proofErr w:type="spellStart"/>
+      <w:r>
+        <w:rPr>
+          <w:sz w:val="24"/>
+          <w:szCs w:val="24"/>
+        </w:rPr>
+        <w:t>MainPage.xaml</w:t>
+      </w:r>
+      <w:proofErr w:type="spellEnd"/>
+      <w:r>
+        <w:rPr>
+          <w:sz w:val="24"/>
+          <w:szCs w:val="24"/>
+        </w:rPr>
+        <w:t>, change the root element &lt;Page to &lt;</w:t>
+      </w:r>
+      <w:proofErr w:type="spellStart"/>
+      <w:r>
+        <w:rPr>
+          <w:sz w:val="24"/>
+          <w:szCs w:val="24"/>
+        </w:rPr>
+        <w:t>forms:WindowsPage</w:t>
+      </w:r>
+      <w:proofErr w:type="spellEnd"/>
+      <w:r>
+        <w:rPr>
+          <w:sz w:val="24"/>
+          <w:szCs w:val="24"/>
+        </w:rPr>
+        <w:t>:</w:t>
       </w:r>
       <w:r>
         <w:rPr>
@@ -1515,7 +1841,55 @@
           <w:sz w:val="24"/>
           <w:szCs w:val="24"/>
         </w:rPr>
-        <w:t>In MainPage.xaml.cs remove the :Page inheritance specifier for the class name</w:t>
+        <w:t xml:space="preserve">In </w:t>
+      </w:r>
+      <w:proofErr w:type="spellStart"/>
+      <w:r>
+        <w:rPr>
+          <w:sz w:val="24"/>
+          <w:szCs w:val="24"/>
+        </w:rPr>
+        <w:t>MainPage.xaml.cs</w:t>
+      </w:r>
+      <w:proofErr w:type="spellEnd"/>
+      <w:r>
+        <w:rPr>
+          <w:sz w:val="24"/>
+          <w:szCs w:val="24"/>
+        </w:rPr>
+        <w:t xml:space="preserve"> remove </w:t>
+      </w:r>
+      <w:proofErr w:type="gramStart"/>
+      <w:r>
+        <w:rPr>
+          <w:sz w:val="24"/>
+          <w:szCs w:val="24"/>
+        </w:rPr>
+        <w:t>the :Page</w:t>
+      </w:r>
+      <w:proofErr w:type="gramEnd"/>
+      <w:r>
+        <w:rPr>
+          <w:sz w:val="24"/>
+          <w:szCs w:val="24"/>
+        </w:rPr>
+        <w:t xml:space="preserve"> inheritance </w:t>
+      </w:r>
+      <w:proofErr w:type="spellStart"/>
+      <w:r>
+        <w:rPr>
+          <w:sz w:val="24"/>
+          <w:szCs w:val="24"/>
+        </w:rPr>
+        <w:t>specifier</w:t>
+      </w:r>
+      <w:proofErr w:type="spellEnd"/>
+      <w:r>
+        <w:rPr>
+          <w:sz w:val="24"/>
+          <w:szCs w:val="24"/>
+        </w:rPr>
+        <w:t xml:space="preserve"> for the class name</w:t>
       </w:r>
     </w:p>
     <w:p>
@@ -1567,7 +1941,15 @@
           <w:sz w:val="24"/>
           <w:szCs w:val="24"/>
         </w:rPr>
-        <w:t>n the MainPage</w:t>
+        <w:t xml:space="preserve">n the </w:t>
+      </w:r>
+      <w:proofErr w:type="spellStart"/>
+      <w:r>
+        <w:rPr>
+          <w:sz w:val="24"/>
+          <w:szCs w:val="24"/>
+        </w:rPr>
+        <w:t>MainPage</w:t>
       </w:r>
       <w:r>
         <w:rPr>
@@ -1576,6 +1958,7 @@
         </w:rPr>
         <w:t>.xaml.cs</w:t>
       </w:r>
+      <w:proofErr w:type="spellEnd"/>
       <w:r>
         <w:rPr>
           <w:sz w:val="24"/>
@@ -1630,7 +2013,23 @@
           <w:sz w:val="24"/>
           <w:szCs w:val="24"/>
         </w:rPr>
-        <w:t>Add the LoadApplication call</w:t>
+        <w:t xml:space="preserve">Add the </w:t>
+      </w:r>
+      <w:proofErr w:type="spellStart"/>
+      <w:r>
+        <w:rPr>
+          <w:sz w:val="24"/>
+          <w:szCs w:val="24"/>
+        </w:rPr>
+        <w:t>LoadApplication</w:t>
+      </w:r>
+      <w:proofErr w:type="spellEnd"/>
+      <w:r>
+        <w:rPr>
+          <w:sz w:val="24"/>
+          <w:szCs w:val="24"/>
+        </w:rPr>
+        <w:t xml:space="preserve"> call</w:t>
       </w:r>
       <w:r>
         <w:rPr>
@@ -1705,12 +2104,21 @@
         </w:rPr>
         <w:t xml:space="preserve">project and select Set as </w:t>
       </w:r>
-      <w:r>
-        <w:rPr>
-          <w:sz w:val="24"/>
-          <w:szCs w:val="24"/>
-        </w:rPr>
-        <w:t>StartUp Project.</w:t>
+      <w:proofErr w:type="spellStart"/>
+      <w:r>
+        <w:rPr>
+          <w:sz w:val="24"/>
+          <w:szCs w:val="24"/>
+        </w:rPr>
+        <w:t>StartUp</w:t>
+      </w:r>
+      <w:proofErr w:type="spellEnd"/>
+      <w:r>
+        <w:rPr>
+          <w:sz w:val="24"/>
+          <w:szCs w:val="24"/>
+        </w:rPr>
+        <w:t xml:space="preserve"> Project.</w:t>
       </w:r>
     </w:p>
     <w:p>
@@ -2007,13 +2415,23 @@
         </w:rPr>
         <w:t xml:space="preserve">rate counter in the UWP simulator in </w:t>
       </w:r>
-      <w:r>
-        <w:rPr>
-          <w:sz w:val="24"/>
-          <w:szCs w:val="24"/>
-        </w:rPr>
-        <w:t xml:space="preserve">App.xaml.cs by setting the </w:t>
-      </w:r>
+      <w:proofErr w:type="spellStart"/>
+      <w:r>
+        <w:rPr>
+          <w:sz w:val="24"/>
+          <w:szCs w:val="24"/>
+        </w:rPr>
+        <w:t>App.xaml.cs</w:t>
+      </w:r>
+      <w:proofErr w:type="spellEnd"/>
+      <w:r>
+        <w:rPr>
+          <w:sz w:val="24"/>
+          <w:szCs w:val="24"/>
+        </w:rPr>
+        <w:t xml:space="preserve"> by setting the </w:t>
+      </w:r>
+      <w:proofErr w:type="spellStart"/>
       <w:r>
         <w:rPr>
           <w:sz w:val="24"/>
@@ -2021,6 +2439,7 @@
         </w:rPr>
         <w:t>EnableFrameRateCounter</w:t>
       </w:r>
+      <w:proofErr w:type="spellEnd"/>
       <w:r>
         <w:rPr>
           <w:sz w:val="24"/>
@@ -2139,7 +2558,25 @@
           <w:color w:val="000000"/>
           <w:sz w:val="24"/>
         </w:rPr>
-        <w:t>Create and run a Universal Windows Platform (UWP) project in your Xamarin.Forms solution.</w:t>
+        <w:t xml:space="preserve">Create and run a Universal Windows Platform (UWP) project in your </w:t>
+      </w:r>
+      <w:proofErr w:type="spellStart"/>
+      <w:r>
+        <w:rPr>
+          <w:rFonts w:ascii="Segoe UI" w:eastAsia="Calibri" w:hAnsi="Segoe UI" w:cs="Segoe UI"/>
+          <w:color w:val="000000"/>
+          <w:sz w:val="24"/>
+        </w:rPr>
+        <w:t>Xamarin.Forms</w:t>
+      </w:r>
+      <w:proofErr w:type="spellEnd"/>
+      <w:r>
+        <w:rPr>
+          <w:rFonts w:ascii="Segoe UI" w:eastAsia="Calibri" w:hAnsi="Segoe UI" w:cs="Segoe UI"/>
+          <w:color w:val="000000"/>
+          <w:sz w:val="24"/>
+        </w:rPr>
+        <w:t xml:space="preserve"> solution.</w:t>
       </w:r>
     </w:p>
     <w:p>
@@ -3677,7 +4114,7 @@
       </w:pPr>
     </w:pPrDefault>
   </w:docDefaults>
-  <w:latentStyles w:defLockedState="0" w:defUIPriority="99" w:defSemiHidden="0" w:defUnhideWhenUsed="0" w:defQFormat="0" w:count="382">
+  <w:latentStyles w:defLockedState="0" w:defUIPriority="99" w:defSemiHidden="0" w:defUnhideWhenUsed="0" w:defQFormat="0" w:count="380">
     <w:lsdException w:name="Normal" w:uiPriority="0" w:qFormat="1"/>
     <w:lsdException w:name="heading 1" w:uiPriority="9" w:qFormat="1"/>
     <w:lsdException w:name="heading 2" w:semiHidden="1" w:uiPriority="9" w:unhideWhenUsed="1" w:qFormat="1"/>
@@ -4049,8 +4486,6 @@
     <w:lsdException w:name="List Table 5 Dark Accent 6" w:uiPriority="50"/>
     <w:lsdException w:name="List Table 6 Colorful Accent 6" w:uiPriority="51"/>
     <w:lsdException w:name="List Table 7 Colorful Accent 6" w:uiPriority="52"/>
-    <w:lsdException w:name="Mention" w:semiHidden="1" w:unhideWhenUsed="1"/>
-    <w:lsdException w:name="Smart Hyperlink" w:semiHidden="1" w:unhideWhenUsed="1"/>
   </w:latentStyles>
   <w:style w:type="paragraph" w:default="1" w:styleId="Normal">
     <w:name w:val="Normal"/>

</xml_diff>